<commit_message>
Add name to group contrib form
</commit_message>
<xml_diff>
--- a/Group Contribution Form.docx
+++ b/Group Contribution Form.docx
@@ -1,6 +1,6 @@
 
 <file path=word/document.xml><?xml version="1.0" encoding="utf-8"?>
-<w:document xmlns:wpc="http://schemas.microsoft.com/office/word/2010/wordprocessingCanvas" xmlns:cx="http://schemas.microsoft.com/office/drawing/2014/chartex" xmlns:cx1="http://schemas.microsoft.com/office/drawing/2015/9/8/chartex" xmlns:cx2="http://schemas.microsoft.com/office/drawing/2015/10/21/chartex" xmlns:cx3="http://schemas.microsoft.com/office/drawing/2016/5/9/chartex" xmlns:cx4="http://schemas.microsoft.com/office/drawing/2016/5/10/chartex" xmlns:cx5="http://schemas.microsoft.com/office/drawing/2016/5/11/chartex" xmlns:cx6="http://schemas.microsoft.com/office/drawing/2016/5/12/chartex" xmlns:cx7="http://schemas.microsoft.com/office/drawing/2016/5/13/chartex" xmlns:cx8="http://schemas.microsoft.com/office/drawing/2016/5/14/chartex" xmlns:mc="http://schemas.openxmlformats.org/markup-compatibility/2006" xmlns:aink="http://schemas.microsoft.com/office/drawing/2016/ink" xmlns:am3d="http://schemas.microsoft.com/office/drawing/2017/model3d" xmlns:o="urn:schemas-microsoft-com:office:office" xmlns:oel="http://schemas.microsoft.com/office/2019/extlst" xmlns:r="http://schemas.openxmlformats.org/officeDocument/2006/relationships" xmlns:m="http://schemas.openxmlformats.org/officeDocument/2006/math" xmlns:v="urn:schemas-microsoft-com:vml" xmlns:wp14="http://schemas.microsoft.com/office/word/2010/wordprocessingDrawing" xmlns:wp="http://schemas.openxmlformats.org/drawingml/2006/wordprocessingDrawing" xmlns:w10="urn:schemas-microsoft-com:office:word" xmlns:w="http://schemas.openxmlformats.org/wordprocessingml/2006/main" xmlns:w14="http://schemas.microsoft.com/office/word/2010/wordml" xmlns:w15="http://schemas.microsoft.com/office/word/2012/wordml" xmlns:w16cex="http://schemas.microsoft.com/office/word/2018/wordml/cex" xmlns:w16cid="http://schemas.microsoft.com/office/word/2016/wordml/cid" xmlns:w16="http://schemas.microsoft.com/office/word/2018/wordml" xmlns:w16du="http://schemas.microsoft.com/office/word/2023/wordml/word16du" xmlns:w16sdtdh="http://schemas.microsoft.com/office/word/2020/wordml/sdtdatahash" xmlns:w16sdtfl="http://schemas.microsoft.com/office/word/2024/wordml/sdtformatlock" xmlns:w16se="http://schemas.microsoft.com/office/word/2015/wordml/symex" xmlns:wpg="http://schemas.microsoft.com/office/word/2010/wordprocessingGroup" xmlns:wpi="http://schemas.microsoft.com/office/word/2010/wordprocessingInk" xmlns:wne="http://schemas.microsoft.com/office/word/2006/wordml" xmlns:wps="http://schemas.microsoft.com/office/word/2010/wordprocessingShape" mc:Ignorable="w14 w15 w16se w16cid w16 w16cex w16sdtdh w16sdtfl w16du wp14">
+<w:document xmlns:wpc="http://schemas.microsoft.com/office/word/2010/wordprocessingCanvas" xmlns:cx="http://schemas.microsoft.com/office/drawing/2014/chartex" xmlns:cx1="http://schemas.microsoft.com/office/drawing/2015/9/8/chartex" xmlns:cx2="http://schemas.microsoft.com/office/drawing/2015/10/21/chartex" xmlns:cx3="http://schemas.microsoft.com/office/drawing/2016/5/9/chartex" xmlns:cx4="http://schemas.microsoft.com/office/drawing/2016/5/10/chartex" xmlns:cx5="http://schemas.microsoft.com/office/drawing/2016/5/11/chartex" xmlns:cx6="http://schemas.microsoft.com/office/drawing/2016/5/12/chartex" xmlns:cx7="http://schemas.microsoft.com/office/drawing/2016/5/13/chartex" xmlns:cx8="http://schemas.microsoft.com/office/drawing/2016/5/14/chartex" xmlns:mc="http://schemas.openxmlformats.org/markup-compatibility/2006" xmlns:aink="http://schemas.microsoft.com/office/drawing/2016/ink" xmlns:am3d="http://schemas.microsoft.com/office/drawing/2017/model3d" xmlns:o="urn:schemas-microsoft-com:office:office" xmlns:oel="http://schemas.microsoft.com/office/2019/extlst" xmlns:r="http://schemas.openxmlformats.org/officeDocument/2006/relationships" xmlns:m="http://schemas.openxmlformats.org/officeDocument/2006/math" xmlns:v="urn:schemas-microsoft-com:vml" xmlns:wp14="http://schemas.microsoft.com/office/word/2010/wordprocessingDrawing" xmlns:wp="http://schemas.openxmlformats.org/drawingml/2006/wordprocessingDrawing" xmlns:w10="urn:schemas-microsoft-com:office:word" xmlns:w="http://schemas.openxmlformats.org/wordprocessingml/2006/main" xmlns:w14="http://schemas.microsoft.com/office/word/2010/wordml" xmlns:w15="http://schemas.microsoft.com/office/word/2012/wordml" xmlns:w16cex="http://schemas.microsoft.com/office/word/2018/wordml/cex" xmlns:w16cid="http://schemas.microsoft.com/office/word/2016/wordml/cid" xmlns:w16="http://schemas.microsoft.com/office/word/2018/wordml" xmlns:w16sdtdh="http://schemas.microsoft.com/office/word/2020/wordml/sdtdatahash" xmlns:w16se="http://schemas.microsoft.com/office/word/2015/wordml/symex" xmlns:wpg="http://schemas.microsoft.com/office/word/2010/wordprocessingGroup" xmlns:wpi="http://schemas.microsoft.com/office/word/2010/wordprocessingInk" xmlns:wne="http://schemas.microsoft.com/office/word/2006/wordml" xmlns:wps="http://schemas.microsoft.com/office/word/2010/wordprocessingShape" mc:Ignorable="w14 w15 w16se w16cid w16 w16cex w16sdtdh wp14">
   <w:body>
     <w:p>
       <w:pPr>
@@ -403,7 +403,7 @@
                     </wp:inline>
                   </w:drawing>
                 </mc:Choice>
-                <mc:Fallback>
+                <mc:Fallback xmlns:w16sdtfl="http://schemas.microsoft.com/office/word/2024/wordml/sdtformatlock" xmlns:w16du="http://schemas.microsoft.com/office/word/2023/wordml/word16du">
                   <w:pict>
                     <v:group w14:anchorId="2AFFC736" id="Group 1" o:spid="_x0000_s1026" style="width:20.75pt;height:24.7pt;mso-position-horizontal-relative:char;mso-position-vertical-relative:line" coordsize="263525,313690" o:gfxdata="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">
                       <v:shape id="Graphic 2" o:spid="_x0000_s1027" style="position:absolute;left:889;top:889;width:261620;height:311785;visibility:visible;mso-wrap-style:square;v-text-anchor:top" coordsize="261620,311785" o:gfxdata="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" path="m49928,l74881,42874r8219,46891l80926,139235r-6228,50610l70756,240156r-4072,43416l57310,306213r-12703,5390l30551,303268,17114,284734,6272,259523,,231163,270,203178,9058,179093,28338,162432r30740,-5896l93135,160654r34874,7494l161201,172375r29012,-5679l212544,144471,225696,99059r6684,-47004l236693,29726r2338,-2048l239790,41517r-426,25332l238150,99279r-1607,35133l234937,167855r-1207,27357l233316,212090r,70611l261383,296672e" filled="f" strokecolor="#3464a3" strokeweight=".14pt">
@@ -580,7 +580,7 @@
                     </wp:inline>
                   </w:drawing>
                 </mc:Choice>
-                <mc:Fallback>
+                <mc:Fallback xmlns:w16sdtfl="http://schemas.microsoft.com/office/word/2024/wordml/sdtformatlock" xmlns:w16du="http://schemas.microsoft.com/office/word/2023/wordml/word16du">
                   <w:pict>
                     <v:group w14:anchorId="26545563" id="Group 4" o:spid="_x0000_s1026" style="width:22.8pt;height:18.4pt;mso-position-horizontal-relative:char;mso-position-vertical-relative:line" coordsize="289560,233679" o:gfxdata="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">
                       <v:shape id="Graphic 5" o:spid="_x0000_s1027" style="position:absolute;left:889;top:889;width:287655;height:231775;visibility:visible;mso-wrap-style:square;v-text-anchor:top" coordsize="287655,231775" o:gfxdata="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" path="m18708,l11889,44660,3503,92167,,138540r7829,41259l33440,211962r37556,16725l111931,231285r43207,-6686l199509,213468r44428,-10737l287313,197230e" filled="f" strokecolor="#3464a3" strokeweight=".14pt">
@@ -759,7 +759,7 @@
                     </wp:inline>
                   </w:drawing>
                 </mc:Choice>
-                <mc:Fallback>
+                <mc:Fallback xmlns:w16sdtfl="http://schemas.microsoft.com/office/word/2024/wordml/sdtformatlock" xmlns:w16du="http://schemas.microsoft.com/office/word/2023/wordml/word16du">
                   <w:pict>
                     <v:group w14:anchorId="4487A228" id="Group 7" o:spid="_x0000_s1026" style="width:16.25pt;height:22.25pt;mso-position-horizontal-relative:char;mso-position-vertical-relative:line" coordsize="206375,282575" o:gfxdata="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">
                       <v:shape id="Graphic 8" o:spid="_x0000_s1027" style="position:absolute;left:889;top:889;width:204470;height:281305;visibility:visible;mso-wrap-style:square;v-text-anchor:top" coordsize="204470,281305" o:gfxdata="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" path="m204470,12825l170203,,138050,3945,109973,21003,87931,47512,73884,79814r-4092,34435l77615,147156r21699,27721l148717,245108,56515,280795,,259967e" filled="f" strokecolor="#3464a3" strokeweight=".14pt">
@@ -838,9 +838,11 @@
             <w:pPr>
               <w:pStyle w:val="TableParagraph"/>
             </w:pPr>
+            <w:proofErr w:type="spellStart"/>
             <w:r>
               <w:t>Kavish</w:t>
             </w:r>
+            <w:proofErr w:type="spellEnd"/>
             <w:r>
               <w:rPr>
                 <w:spacing w:val="-9"/>
@@ -1005,6 +1007,60 @@
                 <w:sz w:val="26"/>
               </w:rPr>
             </w:pPr>
+            <w:r>
+              <w:rPr>
+                <w:rFonts w:ascii="Times New Roman"/>
+                <w:sz w:val="26"/>
+              </w:rPr>
+              <w:drawing>
+                <wp:inline distT="0" distB="0" distL="0" distR="0" wp14:anchorId="0729AE19" wp14:editId="7AA41323">
+                  <wp:extent cx="932329" cy="422965"/>
+                  <wp:effectExtent l="0" t="0" r="0" b="0"/>
+                  <wp:docPr id="1957562057" name="Picture 6">
+                    <a:extLst xmlns:a="http://schemas.openxmlformats.org/drawingml/2006/main">
+                      <a:ext uri="{FF2B5EF4-FFF2-40B4-BE49-F238E27FC236}">
+                        <a16:creationId xmlns:a16="http://schemas.microsoft.com/office/drawing/2014/main" id="{850F29F7-2657-379F-9172-7F5858106C50}"/>
+                      </a:ext>
+                    </a:extLst>
+                  </wp:docPr>
+                  <wp:cNvGraphicFramePr>
+                    <a:graphicFrameLocks xmlns:a="http://schemas.openxmlformats.org/drawingml/2006/main" noChangeAspect="1"/>
+                  </wp:cNvGraphicFramePr>
+                  <a:graphic xmlns:a="http://schemas.openxmlformats.org/drawingml/2006/main">
+                    <a:graphicData uri="http://schemas.openxmlformats.org/drawingml/2006/picture">
+                      <pic:pic xmlns:pic="http://schemas.openxmlformats.org/drawingml/2006/picture">
+                        <pic:nvPicPr>
+                          <pic:cNvPr id="7" name="Picture 6">
+                            <a:extLst>
+                              <a:ext uri="{FF2B5EF4-FFF2-40B4-BE49-F238E27FC236}">
+                                <a16:creationId xmlns:a16="http://schemas.microsoft.com/office/drawing/2014/main" id="{850F29F7-2657-379F-9172-7F5858106C50}"/>
+                              </a:ext>
+                            </a:extLst>
+                          </pic:cNvPr>
+                          <pic:cNvPicPr>
+                            <a:picLocks noChangeAspect="1"/>
+                          </pic:cNvPicPr>
+                        </pic:nvPicPr>
+                        <pic:blipFill rotWithShape="1">
+                          <a:blip r:embed="rId8"/>
+                          <a:srcRect l="12745" t="50000" r="65546"/>
+                          <a:stretch/>
+                        </pic:blipFill>
+                        <pic:spPr>
+                          <a:xfrm>
+                            <a:off x="0" y="0"/>
+                            <a:ext cx="966587" cy="438507"/>
+                          </a:xfrm>
+                          <a:prstGeom prst="rect">
+                            <a:avLst/>
+                          </a:prstGeom>
+                        </pic:spPr>
+                      </pic:pic>
+                    </a:graphicData>
+                  </a:graphic>
+                </wp:inline>
+              </w:drawing>
+            </w:r>
           </w:p>
         </w:tc>
       </w:tr>
@@ -1091,7 +1147,7 @@
                       <wp:cNvGraphicFramePr/>
                       <a:graphic xmlns:a="http://schemas.openxmlformats.org/drawingml/2006/main">
                         <a:graphicData uri="http://schemas.microsoft.com/office/word/2010/wordprocessingInk">
-                          <w14:contentPart bwMode="auto" r:id="rId8">
+                          <w14:contentPart bwMode="auto" r:id="rId9">
                             <w14:nvContentPartPr>
                               <w14:cNvContentPartPr/>
                             </w14:nvContentPartPr>
@@ -1105,7 +1161,7 @@
                     </wp:anchor>
                   </w:drawing>
                 </mc:Choice>
-                <mc:Fallback>
+                <mc:Fallback xmlns:w16sdtfl="http://schemas.microsoft.com/office/word/2024/wordml/sdtformatlock" xmlns:w16du="http://schemas.microsoft.com/office/word/2023/wordml/word16du">
                   <w:pict>
                     <v:shapetype w14:anchorId="096781B6" id="_x0000_t75" coordsize="21600,21600" o:spt="75" o:preferrelative="t" path="m@4@5l@4@11@9@11@9@5xe" filled="f" stroked="f">
                       <v:stroke joinstyle="miter"/>
@@ -1127,7 +1183,7 @@
                       <o:lock v:ext="edit" aspectratio="t"/>
                     </v:shapetype>
                     <v:shape id="Ink 7" o:spid="_x0000_s1026" type="#_x0000_t75" style="position:absolute;margin-left:13.2pt;margin-top:9.75pt;width:100.35pt;height:19.8pt;z-index:251659264;visibility:visible;mso-wrap-style:square;mso-wrap-distance-left:9pt;mso-wrap-distance-top:0;mso-wrap-distance-right:9pt;mso-wrap-distance-bottom:0;mso-position-horizontal:absolute;mso-position-horizontal-relative:text;mso-position-vertical:absolute;mso-position-vertical-relative:text" o:gfxdata="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">
-                      <v:imagedata r:id="rId9" o:title=""/>
+                      <v:imagedata r:id="rId10" o:title=""/>
                     </v:shape>
                   </w:pict>
                 </mc:Fallback>
@@ -1367,7 +1423,7 @@
                     </wp:inline>
                   </w:drawing>
                 </mc:Choice>
-                <mc:Fallback>
+                <mc:Fallback xmlns:w16sdtfl="http://schemas.microsoft.com/office/word/2024/wordml/sdtformatlock" xmlns:w16du="http://schemas.microsoft.com/office/word/2023/wordml/word16du">
                   <w:pict>
                     <v:group w14:anchorId="17503F91" id="Group 11" o:spid="_x0000_s1026" style="width:42.9pt;height:27.9pt;mso-position-horizontal-relative:char;mso-position-vertical-relative:line" coordsize="5448,3543" o:gfxdata="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">
                       <v:shape id="Graphic 12" o:spid="_x0000_s1027" style="position:absolute;left:47;top:47;width:5353;height:3448;visibility:visible;mso-wrap-style:square;v-text-anchor:top" coordsize="535305,344805" o:gfxdata="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" path="m,5715l12789,27245,31924,47942,51988,68544,67563,89788r20120,42447l104737,175067r16087,42944l138044,260796r20451,42355l184276,344805em209676,l191512,38871,174656,77898r-16236,39098l142112,156083r-10499,10392l115744,177022r-10368,9475l111378,193675r33469,4875l182244,197056r38827,-3185l258825,193675r34158,7651l321389,214884r27859,14509l381762,239903r31261,6351l446595,252142r31857,1959l504570,248666r11053,-7599l522509,232171r5600,-9348l535304,213868e" filled="f">
@@ -1424,7 +1480,7 @@
                                 <pic:cNvPicPr/>
                               </pic:nvPicPr>
                               <pic:blipFill>
-                                <a:blip r:embed="rId10" cstate="print"/>
+                                <a:blip r:embed="rId11" cstate="print"/>
                                 <a:stretch>
                                   <a:fillRect/>
                                 </a:stretch>
@@ -1541,11 +1597,11 @@
                     </wp:inline>
                   </w:drawing>
                 </mc:Choice>
-                <mc:Fallback>
+                <mc:Fallback xmlns:w16sdtfl="http://schemas.microsoft.com/office/word/2024/wordml/sdtformatlock" xmlns:w16du="http://schemas.microsoft.com/office/word/2023/wordml/word16du">
                   <w:pict>
                     <v:group w14:anchorId="18B388FB" id="Group 13" o:spid="_x0000_s1026" style="width:36.55pt;height:12.6pt;mso-position-horizontal-relative:char;mso-position-vertical-relative:line" coordsize="464184,160020" o:gfxdata="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">
                       <v:shape id="Image 14" o:spid="_x0000_s1027" type="#_x0000_t75" style="position:absolute;top:48793;width:205517;height:110755;visibility:visible;mso-wrap-style:square" o:gfxdata="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">
-                        <v:imagedata r:id="rId11" o:title=""/>
+                        <v:imagedata r:id="rId12" o:title=""/>
                       </v:shape>
                       <v:shape id="Graphic 15" o:spid="_x0000_s1028" style="position:absolute;left:157194;top:4762;width:301625;height:99060;visibility:visible;mso-wrap-style:square;v-text-anchor:top" coordsize="301625,99060" o:gfxdata="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" path="m,46392l21520,63120,39957,83921,58418,99006r21592,-417l88157,87647,80994,74300,70258,60049,67690,46392,82500,43199r27942,7368l141646,58769r24596,-693l175244,45489,168528,29962,160670,13981,166242,37,199183,r45228,17452l284400,34166r17225,-2252e" filled="f">
                         <v:path arrowok="t"/>
@@ -1743,7 +1799,7 @@
                     </wp:inline>
                   </w:drawing>
                 </mc:Choice>
-                <mc:Fallback>
+                <mc:Fallback xmlns:w16sdtfl="http://schemas.microsoft.com/office/word/2024/wordml/sdtformatlock" xmlns:w16du="http://schemas.microsoft.com/office/word/2023/wordml/word16du">
                   <w:pict>
                     <v:group w14:anchorId="01DA4882" id="Group 16" o:spid="_x0000_s1026" style="width:24.75pt;height:14.7pt;mso-position-horizontal-relative:char;mso-position-vertical-relative:line" coordsize="314325,186690" o:gfxdata="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">
                       <v:shape id="Graphic 17" o:spid="_x0000_s1027" style="position:absolute;left:4762;top:4762;width:304800;height:177165;visibility:visible;mso-wrap-style:square;v-text-anchor:top" coordsize="304800,177165" o:gfxdata="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" path="m52689,98996l18801,114002,,139223r1414,24603l28178,176974r26140,-4528l69564,157035r5316,-19887l71231,119189r-6273,-5324l55530,108219r-6213,-4478l52689,101917r26247,4874l99885,118046r20401,12589l144891,139509r9398,1937l164353,143287r9541,651l181721,142303r22713,-23521l197405,90058,173327,60025,144891,32575,133687,21113,120126,8509,105136,,89646,825,70511,16816r2527,17874l126047,72675r41965,18402l214608,107946r46967,14481l304657,133667e" filled="f">
@@ -1856,7 +1912,7 @@
                           <pic:cNvPicPr/>
                         </pic:nvPicPr>
                         <pic:blipFill>
-                          <a:blip r:embed="rId12" cstate="print"/>
+                          <a:blip r:embed="rId13" cstate="print"/>
                           <a:stretch>
                             <a:fillRect/>
                           </a:stretch>
@@ -1892,7 +1948,7 @@
 </file>
 
 <file path=word/styles.xml><?xml version="1.0" encoding="utf-8"?>
-<w:styles xmlns:mc="http://schemas.openxmlformats.org/markup-compatibility/2006" xmlns:r="http://schemas.openxmlformats.org/officeDocument/2006/relationships" xmlns:w="http://schemas.openxmlformats.org/wordprocessingml/2006/main" xmlns:w14="http://schemas.microsoft.com/office/word/2010/wordml" xmlns:w15="http://schemas.microsoft.com/office/word/2012/wordml" xmlns:w16cex="http://schemas.microsoft.com/office/word/2018/wordml/cex" xmlns:w16cid="http://schemas.microsoft.com/office/word/2016/wordml/cid" xmlns:w16="http://schemas.microsoft.com/office/word/2018/wordml" xmlns:w16du="http://schemas.microsoft.com/office/word/2023/wordml/word16du" xmlns:w16sdtdh="http://schemas.microsoft.com/office/word/2020/wordml/sdtdatahash" xmlns:w16sdtfl="http://schemas.microsoft.com/office/word/2024/wordml/sdtformatlock" xmlns:w16se="http://schemas.microsoft.com/office/word/2015/wordml/symex" mc:Ignorable="w14 w15 w16se w16cid w16 w16cex w16sdtdh w16sdtfl w16du">
+<w:styles xmlns:mc="http://schemas.openxmlformats.org/markup-compatibility/2006" xmlns:r="http://schemas.openxmlformats.org/officeDocument/2006/relationships" xmlns:w="http://schemas.openxmlformats.org/wordprocessingml/2006/main" xmlns:w14="http://schemas.microsoft.com/office/word/2010/wordml" xmlns:w15="http://schemas.microsoft.com/office/word/2012/wordml" xmlns:w16cex="http://schemas.microsoft.com/office/word/2018/wordml/cex" xmlns:w16cid="http://schemas.microsoft.com/office/word/2016/wordml/cid" xmlns:w16="http://schemas.microsoft.com/office/word/2018/wordml" xmlns:w16sdtdh="http://schemas.microsoft.com/office/word/2020/wordml/sdtdatahash" xmlns:w16se="http://schemas.microsoft.com/office/word/2015/wordml/symex" mc:Ignorable="w14 w15 w16se w16cid w16 w16cex w16sdtdh">
   <w:docDefaults>
     <w:rPrDefault>
       <w:rPr>
@@ -2298,7 +2354,6 @@
   <w:style w:type="character" w:default="1" w:styleId="DefaultParagraphFont">
     <w:name w:val="Default Paragraph Font"/>
     <w:uiPriority w:val="1"/>
-    <w:semiHidden/>
     <w:unhideWhenUsed/>
   </w:style>
   <w:style w:type="table" w:default="1" w:styleId="TableNormal">

</xml_diff>